<commit_message>
SQL ahora crea las nuevas tablas Estadio, CentrosMedicos y Escuelas
</commit_message>
<xml_diff>
--- a/parte_B/Documento/Documento3.docx
+++ b/parte_B/Documento/Documento3.docx
@@ -5331,17 +5331,6 @@
     <w:p/>
     <w:p>
       <w:pPr>
-        <w:jc w:val="center"/>
-        <w:rPr>
-          <w:sz w:val="32"/>
-          <w:szCs w:val="32"/>
-          <w:u w:val="single"/>
-        </w:rPr>
-      </w:pPr>
-    </w:p>
-    <w:p>
-      <w:pPr>
-        <w:jc w:val="center"/>
         <w:rPr>
           <w:sz w:val="32"/>
           <w:szCs w:val="32"/>
@@ -6731,7 +6720,6 @@
     <w:p/>
     <w:p>
       <w:r>
-        <w:lastRenderedPageBreak/>
         <w:t>Este código normaliza los caracteres UTF-8 y elimina las comillas. Guardamos el archivo de salida como estadios_Salida_SIN_TILDES.csv.</w:t>
       </w:r>
     </w:p>
@@ -6861,6 +6849,47 @@
         </w:rPr>
         <w:t>Ejecutamos quita.py para normalizar el texto, eliminando tildes y comillas</w:t>
       </w:r>
+    </w:p>
+    <w:p>
+      <w:pPr>
+        <w:pStyle w:val="ListParagraph"/>
+        <w:numPr>
+          <w:ilvl w:val="0"/>
+          <w:numId w:val="2"/>
+        </w:numPr>
+        <w:jc w:val="both"/>
+        <w:rPr>
+          <w:lang w:val="es-MX"/>
+        </w:rPr>
+      </w:pPr>
+      <w:r>
+        <w:rPr>
+          <w:lang w:val="es-MX"/>
+        </w:rPr>
+        <w:t xml:space="preserve">Ahora tenemos un archivo </w:t>
+      </w:r>
+      <w:proofErr w:type="spellStart"/>
+      <w:r>
+        <w:rPr>
+          <w:lang w:val="es-MX"/>
+        </w:rPr>
+        <w:t>csv</w:t>
+      </w:r>
+      <w:proofErr w:type="spellEnd"/>
+      <w:r>
+        <w:rPr>
+          <w:lang w:val="es-MX"/>
+        </w:rPr>
+        <w:t xml:space="preserve"> listo para ser leído.</w:t>
+      </w:r>
+    </w:p>
+    <w:p>
+      <w:pPr>
+        <w:jc w:val="both"/>
+        <w:rPr>
+          <w:lang w:val="es-MX"/>
+        </w:rPr>
+      </w:pPr>
     </w:p>
     <w:p>
       <w:pPr>

</xml_diff>